<commit_message>
part c first commit
</commit_message>
<xml_diff>
--- a/readMePartB.docx
+++ b/readMePartB.docx
@@ -365,14 +365,7 @@
           <w:rFonts w:hint="cs"/>
           <w:rtl/>
         </w:rPr>
-        <w:t>ו</w:t>
-      </w:r>
-      <w:r>
-        <w:rPr>
-          <w:rFonts w:hint="cs"/>
-          <w:rtl/>
-        </w:rPr>
-        <w:t>לסמן מקומות שאהב</w:t>
+        <w:t>ולסמן מקומות שאהב</w:t>
       </w:r>
       <w:r>
         <w:rPr>
@@ -1192,7 +1185,6 @@
         <w:spacing w:line="360" w:lineRule="auto"/>
         <w:ind w:left="357"/>
         <w:rPr>
-          <w:rFonts w:hint="cs"/>
           <w:rtl/>
         </w:rPr>
       </w:pPr>
@@ -1219,25 +1211,393 @@
         <w:ind w:left="357"/>
       </w:pPr>
       <w:r>
+        <w:t>PARTNERS</w:t>
+      </w:r>
+      <w:r>
+        <w:t>_IN_PLACE</w:t>
+      </w:r>
+      <w:r>
+        <w:t xml:space="preserve"> (</w:t>
+      </w:r>
+      <w:r>
+        <w:rPr>
+          <w:u w:val="single"/>
+        </w:rPr>
+        <w:t>placeID</w:t>
+      </w:r>
+      <w:r>
+        <w:t xml:space="preserve">, </w:t>
+      </w:r>
+      <w:r>
+        <w:rPr>
+          <w:u w:val="single"/>
+        </w:rPr>
+        <w:t>partner</w:t>
+      </w:r>
+      <w:r>
+        <w:t xml:space="preserve"> (PARTNERS))</w:t>
+      </w:r>
+    </w:p>
+    <w:p>
+      <w:pPr>
+        <w:spacing w:line="360" w:lineRule="auto"/>
+        <w:ind w:left="357"/>
+        <w:rPr>
+          <w:rtl/>
+        </w:rPr>
+      </w:pPr>
+      <w:r>
+        <w:rPr>
+          <w:rFonts w:hint="cs"/>
+          <w:u w:val="single"/>
+          <w:rtl/>
+        </w:rPr>
+        <w:t xml:space="preserve">טבלת </w:t>
+      </w:r>
+      <w:r>
+        <w:rPr>
+          <w:rFonts w:hint="cs"/>
+          <w:u w:val="single"/>
+          <w:rtl/>
+        </w:rPr>
+        <w:t>שותפים ל</w:t>
+      </w:r>
+      <w:r>
+        <w:rPr>
+          <w:rFonts w:hint="cs"/>
+          <w:u w:val="single"/>
+          <w:rtl/>
+        </w:rPr>
+        <w:t>פי מקומות</w:t>
+      </w:r>
+      <w:r>
+        <w:rPr>
+          <w:rFonts w:hint="cs"/>
+          <w:u w:val="single"/>
+          <w:rtl/>
+        </w:rPr>
+        <w:t>:</w:t>
+      </w:r>
+      <w:r>
+        <w:rPr>
+          <w:rFonts w:hint="cs"/>
+          <w:rtl/>
+        </w:rPr>
+        <w:t xml:space="preserve"> מזהה </w:t>
+      </w:r>
+      <w:r>
+        <w:rPr>
+          <w:rFonts w:hint="cs"/>
+          <w:rtl/>
+        </w:rPr>
+        <w:t>המקום</w:t>
+      </w:r>
+      <w:r>
+        <w:rPr>
+          <w:rFonts w:hint="cs"/>
+          <w:rtl/>
+        </w:rPr>
+        <w:t xml:space="preserve">, סוג </w:t>
+      </w:r>
+      <w:r>
+        <w:rPr>
+          <w:rFonts w:hint="cs"/>
+          <w:rtl/>
+        </w:rPr>
+        <w:t>השותפים</w:t>
+      </w:r>
+      <w:r>
+        <w:rPr>
+          <w:rFonts w:hint="cs"/>
+          <w:rtl/>
+        </w:rPr>
+        <w:t>.</w:t>
+      </w:r>
+    </w:p>
+    <w:p>
+      <w:pPr>
+        <w:bidi w:val="0"/>
+        <w:spacing w:line="360" w:lineRule="auto"/>
+        <w:ind w:left="357"/>
+        <w:rPr>
+          <w:rFonts w:hint="cs"/>
+          <w:rtl/>
+        </w:rPr>
+      </w:pPr>
+      <w:r>
+        <w:t>TYPES (</w:t>
+      </w:r>
+      <w:r>
+        <w:rPr>
+          <w:u w:val="single"/>
+        </w:rPr>
+        <w:t>typeID</w:t>
+      </w:r>
+      <w:r>
+        <w:t>, typeName)</w:t>
+      </w:r>
+    </w:p>
+    <w:p>
+      <w:pPr>
+        <w:spacing w:line="360" w:lineRule="auto"/>
+        <w:ind w:left="357"/>
+        <w:rPr>
+          <w:rtl/>
+        </w:rPr>
+      </w:pPr>
+      <w:r>
+        <w:rPr>
+          <w:rFonts w:hint="cs"/>
+          <w:u w:val="single"/>
+          <w:rtl/>
+        </w:rPr>
+        <w:t>טבלת סוגי בילוי:</w:t>
+      </w:r>
+      <w:r>
+        <w:rPr>
+          <w:rFonts w:hint="cs"/>
+          <w:rtl/>
+        </w:rPr>
+        <w:t xml:space="preserve"> מזהה סוג הבילוי, שם סוג הבילוי.</w:t>
+      </w:r>
+    </w:p>
+    <w:p>
+      <w:pPr>
+        <w:bidi w:val="0"/>
+        <w:spacing w:line="360" w:lineRule="auto"/>
+        <w:ind w:left="357"/>
+      </w:pPr>
+      <w:r>
+        <w:t>AREAS (</w:t>
+      </w:r>
+      <w:r>
+        <w:rPr>
+          <w:u w:val="single"/>
+        </w:rPr>
+        <w:t>area</w:t>
+      </w:r>
+      <w:r>
+        <w:t>)</w:t>
+      </w:r>
+    </w:p>
+    <w:p>
+      <w:pPr>
+        <w:spacing w:line="360" w:lineRule="auto"/>
+        <w:ind w:left="357"/>
+        <w:rPr>
+          <w:rtl/>
+        </w:rPr>
+      </w:pPr>
+      <w:r>
+        <w:rPr>
+          <w:rFonts w:hint="cs"/>
+          <w:u w:val="single"/>
+          <w:rtl/>
+        </w:rPr>
+        <w:t xml:space="preserve">טבלת </w:t>
+      </w:r>
+      <w:r>
+        <w:rPr>
+          <w:rFonts w:hint="cs"/>
+          <w:u w:val="single"/>
+          <w:rtl/>
+        </w:rPr>
+        <w:t>אזורים בארץ</w:t>
+      </w:r>
+      <w:r>
+        <w:rPr>
+          <w:rFonts w:hint="cs"/>
+          <w:u w:val="single"/>
+          <w:rtl/>
+        </w:rPr>
+        <w:t>:</w:t>
+      </w:r>
+      <w:r>
+        <w:rPr>
+          <w:rFonts w:hint="cs"/>
+          <w:rtl/>
+        </w:rPr>
+        <w:t xml:space="preserve"> אזור בארץ.</w:t>
+      </w:r>
+    </w:p>
+    <w:p>
+      <w:pPr>
+        <w:bidi w:val="0"/>
+        <w:spacing w:line="360" w:lineRule="auto"/>
+        <w:ind w:left="357"/>
+      </w:pPr>
+      <w:r>
         <w:t>PARTNERS (</w:t>
       </w:r>
       <w:r>
         <w:rPr>
           <w:u w:val="single"/>
         </w:rPr>
+        <w:t>partner</w:t>
+      </w:r>
+      <w:r>
+        <w:t>)</w:t>
+      </w:r>
+    </w:p>
+    <w:p>
+      <w:pPr>
+        <w:spacing w:line="360" w:lineRule="auto"/>
+        <w:ind w:left="357"/>
+        <w:rPr>
+          <w:rtl/>
+        </w:rPr>
+      </w:pPr>
+      <w:r>
+        <w:rPr>
+          <w:rFonts w:hint="cs"/>
+          <w:u w:val="single"/>
+          <w:rtl/>
+        </w:rPr>
+        <w:t xml:space="preserve">טבלת </w:t>
+      </w:r>
+      <w:r>
+        <w:rPr>
+          <w:rFonts w:hint="cs"/>
+          <w:u w:val="single"/>
+          <w:rtl/>
+        </w:rPr>
+        <w:t>שותפים לבילוי</w:t>
+      </w:r>
+      <w:r>
+        <w:rPr>
+          <w:rFonts w:hint="cs"/>
+          <w:u w:val="single"/>
+          <w:rtl/>
+        </w:rPr>
+        <w:t>:</w:t>
+      </w:r>
+      <w:r>
+        <w:rPr>
+          <w:rFonts w:hint="cs"/>
+          <w:rtl/>
+        </w:rPr>
+        <w:t xml:space="preserve"> </w:t>
+      </w:r>
+      <w:r>
+        <w:rPr>
+          <w:rFonts w:hint="cs"/>
+          <w:rtl/>
+        </w:rPr>
+        <w:t>סוג השותפים</w:t>
+      </w:r>
+      <w:r>
+        <w:rPr>
+          <w:rFonts w:hint="cs"/>
+          <w:rtl/>
+        </w:rPr>
+        <w:t>.</w:t>
+      </w:r>
+    </w:p>
+    <w:p>
+      <w:pPr>
+        <w:bidi w:val="0"/>
+        <w:spacing w:line="360" w:lineRule="auto"/>
+        <w:ind w:left="357"/>
+      </w:pPr>
+      <w:r>
+        <w:t>USERS (</w:t>
+      </w:r>
+      <w:r>
+        <w:rPr>
+          <w:u w:val="single"/>
+        </w:rPr>
+        <w:t>userEmail</w:t>
+      </w:r>
+      <w:r>
+        <w:t>, userPassword, user</w:t>
+      </w:r>
+      <w:r>
+        <w:t>N</w:t>
+      </w:r>
+      <w:r>
+        <w:t>ame)</w:t>
+      </w:r>
+    </w:p>
+    <w:p>
+      <w:pPr>
+        <w:spacing w:line="360" w:lineRule="auto"/>
+        <w:ind w:left="357"/>
+        <w:rPr>
+          <w:rtl/>
+        </w:rPr>
+      </w:pPr>
+      <w:r>
+        <w:rPr>
+          <w:rFonts w:hint="cs"/>
+          <w:u w:val="single"/>
+          <w:rtl/>
+        </w:rPr>
+        <w:t xml:space="preserve">טבלת </w:t>
+      </w:r>
+      <w:r>
+        <w:rPr>
+          <w:rFonts w:hint="cs"/>
+          <w:u w:val="single"/>
+          <w:rtl/>
+        </w:rPr>
+        <w:t>משתמשים</w:t>
+      </w:r>
+      <w:r>
+        <w:rPr>
+          <w:rFonts w:hint="cs"/>
+          <w:u w:val="single"/>
+          <w:rtl/>
+        </w:rPr>
+        <w:t>:</w:t>
+      </w:r>
+      <w:r>
+        <w:rPr>
+          <w:rFonts w:hint="cs"/>
+          <w:rtl/>
+        </w:rPr>
+        <w:t xml:space="preserve"> </w:t>
+      </w:r>
+      <w:r>
+        <w:rPr>
+          <w:rFonts w:hint="cs"/>
+          <w:rtl/>
+        </w:rPr>
+        <w:t>דוא"ל המשתמש, סיסמא ושם המשתמש</w:t>
+      </w:r>
+      <w:r>
+        <w:rPr>
+          <w:rFonts w:hint="cs"/>
+          <w:rtl/>
+        </w:rPr>
+        <w:t>.</w:t>
+      </w:r>
+    </w:p>
+    <w:p>
+      <w:pPr>
+        <w:bidi w:val="0"/>
+        <w:spacing w:line="360" w:lineRule="auto"/>
+        <w:ind w:left="357"/>
+      </w:pPr>
+      <w:r>
+        <w:t>FAVORITES (</w:t>
+      </w:r>
+      <w:r>
+        <w:rPr>
+          <w:u w:val="single"/>
+        </w:rPr>
+        <w:t>userEmail</w:t>
+      </w:r>
+      <w:r>
+        <w:t xml:space="preserve"> (USERS), </w:t>
+      </w:r>
+      <w:r>
+        <w:rPr>
+          <w:u w:val="single"/>
+        </w:rPr>
         <w:t>placeID</w:t>
       </w:r>
       <w:r>
-        <w:t xml:space="preserve">, </w:t>
-      </w:r>
-      <w:r>
-        <w:rPr>
-          <w:u w:val="single"/>
-        </w:rPr>
-        <w:t>partner</w:t>
-      </w:r>
-      <w:r>
-        <w:t xml:space="preserve"> (PARTNERS))</w:t>
+        <w:t>)</w:t>
       </w:r>
     </w:p>
     <w:p>
@@ -1245,377 +1605,6 @@
         <w:spacing w:line="360" w:lineRule="auto"/>
         <w:ind w:left="357"/>
         <w:rPr>
-          <w:rFonts w:hint="cs"/>
-          <w:rtl/>
-        </w:rPr>
-      </w:pPr>
-      <w:r>
-        <w:rPr>
-          <w:rFonts w:hint="cs"/>
-          <w:u w:val="single"/>
-          <w:rtl/>
-        </w:rPr>
-        <w:t xml:space="preserve">טבלת </w:t>
-      </w:r>
-      <w:r>
-        <w:rPr>
-          <w:rFonts w:hint="cs"/>
-          <w:u w:val="single"/>
-          <w:rtl/>
-        </w:rPr>
-        <w:t>שותפים ל</w:t>
-      </w:r>
-      <w:r>
-        <w:rPr>
-          <w:rFonts w:hint="cs"/>
-          <w:u w:val="single"/>
-          <w:rtl/>
-        </w:rPr>
-        <w:t>פי מקומות</w:t>
-      </w:r>
-      <w:r>
-        <w:rPr>
-          <w:rFonts w:hint="cs"/>
-          <w:u w:val="single"/>
-          <w:rtl/>
-        </w:rPr>
-        <w:t>:</w:t>
-      </w:r>
-      <w:r>
-        <w:rPr>
-          <w:rFonts w:hint="cs"/>
-          <w:rtl/>
-        </w:rPr>
-        <w:t xml:space="preserve"> מזהה </w:t>
-      </w:r>
-      <w:r>
-        <w:rPr>
-          <w:rFonts w:hint="cs"/>
-          <w:rtl/>
-        </w:rPr>
-        <w:t>המקום</w:t>
-      </w:r>
-      <w:r>
-        <w:rPr>
-          <w:rFonts w:hint="cs"/>
-          <w:rtl/>
-        </w:rPr>
-        <w:t xml:space="preserve">, </w:t>
-      </w:r>
-      <w:r>
-        <w:rPr>
-          <w:rFonts w:hint="cs"/>
-          <w:rtl/>
-        </w:rPr>
-        <w:t xml:space="preserve">סוג </w:t>
-      </w:r>
-      <w:r>
-        <w:rPr>
-          <w:rFonts w:hint="cs"/>
-          <w:rtl/>
-        </w:rPr>
-        <w:t>השותפים</w:t>
-      </w:r>
-      <w:r>
-        <w:rPr>
-          <w:rFonts w:hint="cs"/>
-          <w:rtl/>
-        </w:rPr>
-        <w:t>.</w:t>
-      </w:r>
-    </w:p>
-    <w:p>
-      <w:pPr>
-        <w:bidi w:val="0"/>
-        <w:spacing w:line="360" w:lineRule="auto"/>
-        <w:ind w:left="357"/>
-      </w:pPr>
-      <w:r>
-        <w:t>TYPES (</w:t>
-      </w:r>
-      <w:r>
-        <w:rPr>
-          <w:u w:val="single"/>
-        </w:rPr>
-        <w:t>typeID</w:t>
-      </w:r>
-      <w:r>
-        <w:t>, typeName)</w:t>
-      </w:r>
-    </w:p>
-    <w:p>
-      <w:pPr>
-        <w:spacing w:line="360" w:lineRule="auto"/>
-        <w:ind w:left="357"/>
-        <w:rPr>
-          <w:rFonts w:hint="cs"/>
-          <w:rtl/>
-        </w:rPr>
-      </w:pPr>
-      <w:r>
-        <w:rPr>
-          <w:rFonts w:hint="cs"/>
-          <w:u w:val="single"/>
-          <w:rtl/>
-        </w:rPr>
-        <w:t>טבלת סוגי בילוי:</w:t>
-      </w:r>
-      <w:r>
-        <w:rPr>
-          <w:rFonts w:hint="cs"/>
-          <w:rtl/>
-        </w:rPr>
-        <w:t xml:space="preserve"> מזהה סוג הבילוי, שם סוג הבילוי.</w:t>
-      </w:r>
-    </w:p>
-    <w:p>
-      <w:pPr>
-        <w:bidi w:val="0"/>
-        <w:spacing w:line="360" w:lineRule="auto"/>
-        <w:ind w:left="357"/>
-      </w:pPr>
-      <w:r>
-        <w:t>AREAS (</w:t>
-      </w:r>
-      <w:r>
-        <w:rPr>
-          <w:u w:val="single"/>
-        </w:rPr>
-        <w:t>area</w:t>
-      </w:r>
-      <w:r>
-        <w:t>)</w:t>
-      </w:r>
-    </w:p>
-    <w:p>
-      <w:pPr>
-        <w:spacing w:line="360" w:lineRule="auto"/>
-        <w:ind w:left="357"/>
-        <w:rPr>
-          <w:rFonts w:hint="cs"/>
-          <w:rtl/>
-        </w:rPr>
-      </w:pPr>
-      <w:r>
-        <w:rPr>
-          <w:rFonts w:hint="cs"/>
-          <w:u w:val="single"/>
-          <w:rtl/>
-        </w:rPr>
-        <w:t xml:space="preserve">טבלת </w:t>
-      </w:r>
-      <w:r>
-        <w:rPr>
-          <w:rFonts w:hint="cs"/>
-          <w:u w:val="single"/>
-          <w:rtl/>
-        </w:rPr>
-        <w:t>אזורים בארץ</w:t>
-      </w:r>
-      <w:r>
-        <w:rPr>
-          <w:rFonts w:hint="cs"/>
-          <w:u w:val="single"/>
-          <w:rtl/>
-        </w:rPr>
-        <w:t>:</w:t>
-      </w:r>
-      <w:r>
-        <w:rPr>
-          <w:rFonts w:hint="cs"/>
-          <w:rtl/>
-        </w:rPr>
-        <w:t xml:space="preserve"> אזור בארץ.</w:t>
-      </w:r>
-    </w:p>
-    <w:p>
-      <w:pPr>
-        <w:bidi w:val="0"/>
-        <w:spacing w:line="360" w:lineRule="auto"/>
-        <w:ind w:left="357"/>
-      </w:pPr>
-      <w:r>
-        <w:t>PARTNERS (</w:t>
-      </w:r>
-      <w:r>
-        <w:rPr>
-          <w:u w:val="single"/>
-        </w:rPr>
-        <w:t>partner</w:t>
-      </w:r>
-      <w:r>
-        <w:t>)</w:t>
-      </w:r>
-    </w:p>
-    <w:p>
-      <w:pPr>
-        <w:spacing w:line="360" w:lineRule="auto"/>
-        <w:ind w:left="357"/>
-        <w:rPr>
-          <w:rFonts w:hint="cs"/>
-          <w:rtl/>
-        </w:rPr>
-      </w:pPr>
-      <w:r>
-        <w:rPr>
-          <w:rFonts w:hint="cs"/>
-          <w:u w:val="single"/>
-          <w:rtl/>
-        </w:rPr>
-        <w:t xml:space="preserve">טבלת </w:t>
-      </w:r>
-      <w:r>
-        <w:rPr>
-          <w:rFonts w:hint="cs"/>
-          <w:u w:val="single"/>
-          <w:rtl/>
-        </w:rPr>
-        <w:t>שותפים לבילוי</w:t>
-      </w:r>
-      <w:r>
-        <w:rPr>
-          <w:rFonts w:hint="cs"/>
-          <w:u w:val="single"/>
-          <w:rtl/>
-        </w:rPr>
-        <w:t>:</w:t>
-      </w:r>
-      <w:r>
-        <w:rPr>
-          <w:rFonts w:hint="cs"/>
-          <w:rtl/>
-        </w:rPr>
-        <w:t xml:space="preserve"> </w:t>
-      </w:r>
-      <w:r>
-        <w:rPr>
-          <w:rFonts w:hint="cs"/>
-          <w:rtl/>
-        </w:rPr>
-        <w:t>סוג השותפים</w:t>
-      </w:r>
-      <w:r>
-        <w:rPr>
-          <w:rFonts w:hint="cs"/>
-          <w:rtl/>
-        </w:rPr>
-        <w:t>.</w:t>
-      </w:r>
-    </w:p>
-    <w:p>
-      <w:pPr>
-        <w:bidi w:val="0"/>
-        <w:spacing w:line="360" w:lineRule="auto"/>
-        <w:ind w:left="357"/>
-      </w:pPr>
-      <w:r>
-        <w:t>USERS (</w:t>
-      </w:r>
-      <w:r>
-        <w:rPr>
-          <w:u w:val="single"/>
-        </w:rPr>
-        <w:t>userEmail</w:t>
-      </w:r>
-      <w:r>
-        <w:t>, userPassword, user</w:t>
-      </w:r>
-      <w:r>
-        <w:t>N</w:t>
-      </w:r>
-      <w:r>
-        <w:t>ame)</w:t>
-      </w:r>
-    </w:p>
-    <w:p>
-      <w:pPr>
-        <w:spacing w:line="360" w:lineRule="auto"/>
-        <w:ind w:left="357"/>
-        <w:rPr>
-          <w:rFonts w:hint="cs"/>
-          <w:rtl/>
-        </w:rPr>
-      </w:pPr>
-      <w:r>
-        <w:rPr>
-          <w:rFonts w:hint="cs"/>
-          <w:u w:val="single"/>
-          <w:rtl/>
-        </w:rPr>
-        <w:t xml:space="preserve">טבלת </w:t>
-      </w:r>
-      <w:r>
-        <w:rPr>
-          <w:rFonts w:hint="cs"/>
-          <w:u w:val="single"/>
-          <w:rtl/>
-        </w:rPr>
-        <w:t>משתמשים</w:t>
-      </w:r>
-      <w:r>
-        <w:rPr>
-          <w:rFonts w:hint="cs"/>
-          <w:u w:val="single"/>
-          <w:rtl/>
-        </w:rPr>
-        <w:t>:</w:t>
-      </w:r>
-      <w:r>
-        <w:rPr>
-          <w:rFonts w:hint="cs"/>
-          <w:rtl/>
-        </w:rPr>
-        <w:t xml:space="preserve"> </w:t>
-      </w:r>
-      <w:r>
-        <w:rPr>
-          <w:rFonts w:hint="cs"/>
-          <w:rtl/>
-        </w:rPr>
-        <w:t>דוא"ל המשתמש, סיסמא ושם המשתמש</w:t>
-      </w:r>
-      <w:r>
-        <w:rPr>
-          <w:rFonts w:hint="cs"/>
-          <w:rtl/>
-        </w:rPr>
-        <w:t>.</w:t>
-      </w:r>
-    </w:p>
-    <w:p>
-      <w:pPr>
-        <w:bidi w:val="0"/>
-        <w:spacing w:line="360" w:lineRule="auto"/>
-        <w:ind w:left="357"/>
-      </w:pPr>
-      <w:r>
-        <w:t>FAVORITES (</w:t>
-      </w:r>
-      <w:r>
-        <w:rPr>
-          <w:u w:val="single"/>
-        </w:rPr>
-        <w:t>userEmail</w:t>
-      </w:r>
-      <w:r>
-        <w:t xml:space="preserve"> (USERS), </w:t>
-      </w:r>
-      <w:r>
-        <w:rPr>
-          <w:u w:val="single"/>
-        </w:rPr>
-        <w:t>placeID</w:t>
-      </w:r>
-      <w:r>
-        <w:t>)</w:t>
-      </w:r>
-    </w:p>
-    <w:p>
-      <w:pPr>
-        <w:spacing w:line="360" w:lineRule="auto"/>
-        <w:ind w:left="357"/>
-        <w:rPr>
-          <w:rFonts w:hint="cs"/>
           <w:rtl/>
         </w:rPr>
       </w:pPr>

</xml_diff>